<commit_message>
Readme.md file for part one
</commit_message>
<xml_diff>
--- a/hilbert-matrix.docx
+++ b/hilbert-matrix.docx
@@ -9,9 +9,436 @@
       <w:r>
         <w:t>Hilbert Matrix</w:t>
       </w:r>
+    </w:p>
+    <w:p/>
+    <w:p>
+      <w:pPr>
+        <w:pStyle w:val="Heading1"/>
+      </w:pPr>
+      <w:r>
+        <w:t>Overview</w:t>
+      </w:r>
+    </w:p>
+    <w:p>
+      <w:r>
+        <w:t>The tasks for part one are com</w:t>
+      </w:r>
+      <w:r>
+        <w:t>pleted using three java files</w:t>
+      </w:r>
+      <w:r>
+        <w:t xml:space="preserve">:  HilbertOps.java, LUFactorization.java, and QRFactorization.java. The two Factorization classes, </w:t>
+      </w:r>
+      <w:proofErr w:type="spellStart"/>
+      <w:r>
+        <w:t>LUFactorization</w:t>
+      </w:r>
+      <w:proofErr w:type="spellEnd"/>
+      <w:r>
+        <w:t xml:space="preserve"> and </w:t>
+      </w:r>
+      <w:proofErr w:type="spellStart"/>
+      <w:r>
+        <w:t>QRFactorization</w:t>
+      </w:r>
+      <w:proofErr w:type="spellEnd"/>
+      <w:r>
+        <w:t>,</w:t>
+      </w:r>
+      <w:r>
+        <w:t xml:space="preserve"> contain the methods to factorize matrices. LUFactorization.java contains </w:t>
+      </w:r>
+      <w:proofErr w:type="spellStart"/>
+      <w:r>
+        <w:rPr>
+          <w:b/>
+        </w:rPr>
+        <w:t>lu_</w:t>
+      </w:r>
+      <w:proofErr w:type="gramStart"/>
+      <w:r>
+        <w:rPr>
+          <w:b/>
+        </w:rPr>
+        <w:t>fact</w:t>
+      </w:r>
+      <w:proofErr w:type="spellEnd"/>
+      <w:r>
+        <w:rPr>
+          <w:b/>
+        </w:rPr>
+        <w:t>(</w:t>
+      </w:r>
+      <w:proofErr w:type="gramEnd"/>
+      <w:r>
+        <w:rPr>
+          <w:b/>
+        </w:rPr>
+        <w:t>)</w:t>
+      </w:r>
+      <w:r>
+        <w:t xml:space="preserve">, which returns an </w:t>
+      </w:r>
+      <w:proofErr w:type="spellStart"/>
+      <w:r>
+        <w:t>LUFactorization</w:t>
+      </w:r>
+      <w:proofErr w:type="spellEnd"/>
+      <w:r>
+        <w:t xml:space="preserve"> Object. QRFactorization.java contains </w:t>
+      </w:r>
+      <w:proofErr w:type="spellStart"/>
+      <w:r>
+        <w:rPr>
+          <w:b/>
+        </w:rPr>
+        <w:t>qr_fact_</w:t>
+      </w:r>
+      <w:proofErr w:type="gramStart"/>
+      <w:r>
+        <w:rPr>
+          <w:b/>
+        </w:rPr>
+        <w:t>househ</w:t>
+      </w:r>
+      <w:proofErr w:type="spellEnd"/>
+      <w:r>
+        <w:rPr>
+          <w:b/>
+        </w:rPr>
+        <w:t>(</w:t>
+      </w:r>
+      <w:proofErr w:type="gramEnd"/>
+      <w:r>
+        <w:rPr>
+          <w:b/>
+        </w:rPr>
+        <w:t>)</w:t>
+      </w:r>
+      <w:r>
+        <w:t xml:space="preserve">, and </w:t>
+      </w:r>
+      <w:proofErr w:type="spellStart"/>
+      <w:r>
+        <w:rPr>
+          <w:b/>
+        </w:rPr>
+        <w:t>qr_fact_givens</w:t>
+      </w:r>
+      <w:proofErr w:type="spellEnd"/>
+      <w:r>
+        <w:rPr>
+          <w:b/>
+        </w:rPr>
+        <w:t>()</w:t>
+      </w:r>
+      <w:r>
+        <w:t xml:space="preserve">, both of which return a </w:t>
+      </w:r>
+      <w:proofErr w:type="spellStart"/>
+      <w:r>
+        <w:t>QRFactorization</w:t>
+      </w:r>
+      <w:proofErr w:type="spellEnd"/>
+      <w:r>
+        <w:t xml:space="preserve"> Object. </w:t>
+      </w:r>
+    </w:p>
+    <w:p>
+      <w:r>
+        <w:t xml:space="preserve">The </w:t>
+      </w:r>
+      <w:proofErr w:type="spellStart"/>
+      <w:r>
+        <w:t>QRFactorization</w:t>
+      </w:r>
+      <w:proofErr w:type="spellEnd"/>
+      <w:r>
+        <w:t xml:space="preserve"> and </w:t>
+      </w:r>
+      <w:proofErr w:type="spellStart"/>
+      <w:r>
+        <w:t>LUFactorization</w:t>
+      </w:r>
+      <w:proofErr w:type="spellEnd"/>
+      <w:r>
+        <w:t xml:space="preserve"> Objects both encapsulate all of the pertinent information about the</w:t>
+      </w:r>
+      <w:r>
+        <w:t>ir</w:t>
+      </w:r>
+      <w:r>
+        <w:t xml:space="preserve"> factorization, including the factor matrices and the error (||LU – A||, for example).</w:t>
+      </w:r>
+    </w:p>
+    <w:p>
+      <w:r>
+        <w:t xml:space="preserve">These Objects can be passed to the </w:t>
+      </w:r>
+      <w:proofErr w:type="spellStart"/>
+      <w:r>
+        <w:rPr>
+          <w:b/>
+        </w:rPr>
+        <w:t>solve_lu_</w:t>
+      </w:r>
+      <w:proofErr w:type="gramStart"/>
+      <w:r>
+        <w:rPr>
+          <w:b/>
+        </w:rPr>
+        <w:t>b</w:t>
+      </w:r>
+      <w:proofErr w:type="spellEnd"/>
+      <w:r>
+        <w:rPr>
+          <w:b/>
+        </w:rPr>
+        <w:t>(</w:t>
+      </w:r>
+      <w:proofErr w:type="gramEnd"/>
+      <w:r>
+        <w:rPr>
+          <w:b/>
+        </w:rPr>
+        <w:t xml:space="preserve">) </w:t>
+      </w:r>
+      <w:r>
+        <w:t xml:space="preserve">and the </w:t>
+      </w:r>
+      <w:proofErr w:type="spellStart"/>
+      <w:r>
+        <w:rPr>
+          <w:b/>
+        </w:rPr>
+        <w:t>solve_qr_b</w:t>
+      </w:r>
+      <w:proofErr w:type="spellEnd"/>
+      <w:r>
+        <w:rPr>
+          <w:b/>
+        </w:rPr>
+        <w:t>()</w:t>
+      </w:r>
+      <w:r>
+        <w:t xml:space="preserve"> methods, respectively, to solve the equation Ax = b, given a b vector.</w:t>
+      </w:r>
+    </w:p>
+    <w:p>
+      <w:r>
+        <w:t>HilbertOps.java contains all of the helper methods used throughout this part of the project. The Ops class in the General package of the project also contains some helper methods used in this part, however they were placed in another package because they are universally useful throughout the project.</w:t>
+      </w:r>
       <w:bookmarkStart w:id="0" w:name="_GoBack"/>
       <w:bookmarkEnd w:id="0"/>
     </w:p>
+    <w:p>
+      <w:pPr>
+        <w:pStyle w:val="Heading1"/>
+      </w:pPr>
+      <w:r>
+        <w:t>Conventions</w:t>
+      </w:r>
+    </w:p>
+    <w:p>
+      <w:r>
+        <w:t>In code, a matrix is represented as an array of arrays of 64 bit</w:t>
+      </w:r>
+      <w:r>
+        <w:t>,</w:t>
+      </w:r>
+      <w:r>
+        <w:t xml:space="preserve"> signed</w:t>
+      </w:r>
+      <w:r>
+        <w:t>, floating-</w:t>
+      </w:r>
+      <w:r>
+        <w:t xml:space="preserve">point numbers. Each individual array within the matrix represents a row of the matrix. </w:t>
+      </w:r>
+      <w:r>
+        <w:t>Vectors are, at times, represented as simple arrays of 64 bit, signed, floating-point numbers, and are independent of an orientation. The transpose of a vector, when it is needed, is accomplished by the way the data is treated. The orientation of a vector is assumed to be the only orientation that would make the problem solvable.</w:t>
+      </w:r>
+    </w:p>
+    <w:p/>
+    <w:p>
+      <w:pPr>
+        <w:pStyle w:val="ListParagraph"/>
+        <w:numPr>
+          <w:ilvl w:val="0"/>
+          <w:numId w:val="2"/>
+        </w:numPr>
+      </w:pPr>
+      <w:proofErr w:type="spellStart"/>
+      <w:r>
+        <w:rPr>
+          <w:b/>
+        </w:rPr>
+        <w:t>lu_</w:t>
+      </w:r>
+      <w:proofErr w:type="gramStart"/>
+      <w:r>
+        <w:rPr>
+          <w:b/>
+        </w:rPr>
+        <w:t>fact</w:t>
+      </w:r>
+      <w:proofErr w:type="spellEnd"/>
+      <w:r>
+        <w:rPr>
+          <w:b/>
+        </w:rPr>
+        <w:t>(</w:t>
+      </w:r>
+      <w:proofErr w:type="gramEnd"/>
+      <w:r>
+        <w:rPr>
+          <w:b/>
+        </w:rPr>
+        <w:t xml:space="preserve">) </w:t>
+      </w:r>
+      <w:r>
+        <w:t xml:space="preserve">is implemented as a static method in the </w:t>
+      </w:r>
+      <w:proofErr w:type="spellStart"/>
+      <w:r>
+        <w:t>LUFactorization</w:t>
+      </w:r>
+      <w:proofErr w:type="spellEnd"/>
+      <w:r>
+        <w:t xml:space="preserve"> class. It returns and </w:t>
+      </w:r>
+      <w:proofErr w:type="spellStart"/>
+      <w:r>
+        <w:t>LUFactorization</w:t>
+      </w:r>
+      <w:proofErr w:type="spellEnd"/>
+      <w:r>
+        <w:t xml:space="preserve"> Object, which contains the L and U matrices, and the error ||LU – A||.</w:t>
+      </w:r>
+    </w:p>
+    <w:p>
+      <w:pPr>
+        <w:pStyle w:val="ListParagraph"/>
+        <w:numPr>
+          <w:ilvl w:val="0"/>
+          <w:numId w:val="2"/>
+        </w:numPr>
+      </w:pPr>
+      <w:proofErr w:type="spellStart"/>
+      <w:r>
+        <w:rPr>
+          <w:b/>
+        </w:rPr>
+        <w:t>qr_fact_</w:t>
+      </w:r>
+      <w:proofErr w:type="gramStart"/>
+      <w:r>
+        <w:rPr>
+          <w:b/>
+        </w:rPr>
+        <w:t>househ</w:t>
+      </w:r>
+      <w:proofErr w:type="spellEnd"/>
+      <w:r>
+        <w:rPr>
+          <w:b/>
+        </w:rPr>
+        <w:t>(</w:t>
+      </w:r>
+      <w:proofErr w:type="gramEnd"/>
+      <w:r>
+        <w:rPr>
+          <w:b/>
+        </w:rPr>
+        <w:t>)</w:t>
+      </w:r>
+      <w:r>
+        <w:t xml:space="preserve"> and </w:t>
+      </w:r>
+      <w:proofErr w:type="spellStart"/>
+      <w:r>
+        <w:rPr>
+          <w:b/>
+        </w:rPr>
+        <w:t>qr_fact_givens</w:t>
+      </w:r>
+      <w:proofErr w:type="spellEnd"/>
+      <w:r>
+        <w:rPr>
+          <w:b/>
+        </w:rPr>
+        <w:t>()</w:t>
+      </w:r>
+      <w:r>
+        <w:t xml:space="preserve"> are implemented in the </w:t>
+      </w:r>
+      <w:proofErr w:type="spellStart"/>
+      <w:r>
+        <w:t>QRFactorization</w:t>
+      </w:r>
+      <w:proofErr w:type="spellEnd"/>
+      <w:r>
+        <w:t xml:space="preserve"> class. They both return </w:t>
+      </w:r>
+      <w:proofErr w:type="spellStart"/>
+      <w:r>
+        <w:t>QRFactorization</w:t>
+      </w:r>
+      <w:proofErr w:type="spellEnd"/>
+      <w:r>
+        <w:t xml:space="preserve"> Objects, which contain the </w:t>
+      </w:r>
+      <w:r>
+        <w:t>Q and R matrices, as well as the error ||QR – A||</w:t>
+      </w:r>
+    </w:p>
+    <w:p>
+      <w:pPr>
+        <w:pStyle w:val="ListParagraph"/>
+        <w:numPr>
+          <w:ilvl w:val="0"/>
+          <w:numId w:val="2"/>
+        </w:numPr>
+      </w:pPr>
+      <w:proofErr w:type="spellStart"/>
+      <w:r>
+        <w:rPr>
+          <w:b/>
+        </w:rPr>
+        <w:t>solve_lu_b</w:t>
+      </w:r>
+      <w:proofErr w:type="spellEnd"/>
+      <w:r>
+        <w:rPr>
+          <w:b/>
+        </w:rPr>
+        <w:t xml:space="preserve">() </w:t>
+      </w:r>
+      <w:r>
+        <w:t xml:space="preserve">and </w:t>
+      </w:r>
+      <w:proofErr w:type="spellStart"/>
+      <w:r>
+        <w:rPr>
+          <w:b/>
+        </w:rPr>
+        <w:t>solve_qr_b</w:t>
+      </w:r>
+      <w:proofErr w:type="spellEnd"/>
+      <w:r>
+        <w:rPr>
+          <w:b/>
+        </w:rPr>
+        <w:t>()</w:t>
+      </w:r>
+      <w:r>
+        <w:t xml:space="preserve"> are both implemented in the </w:t>
+      </w:r>
+    </w:p>
+    <w:p/>
+    <w:p/>
+    <w:p/>
+    <w:p/>
     <w:sectPr>
       <w:pgSz w:w="12240" w:h="15840"/>
       <w:pgMar w:top="1440" w:right="1440" w:bottom="1440" w:left="1440" w:header="720" w:footer="720" w:gutter="0"/>
@@ -20,6 +447,195 @@
     </w:sectPr>
   </w:body>
 </w:document>
+</file>
+
+<file path=word/numbering.xml><?xml version="1.0" encoding="utf-8"?>
+<w:numbering xmlns:wpc="http://schemas.microsoft.com/office/word/2010/wordprocessingCanvas" xmlns:mc="http://schemas.openxmlformats.org/markup-compatibility/2006" xmlns:o="urn:schemas-microsoft-com:office:office" xmlns:r="http://schemas.openxmlformats.org/officeDocument/2006/relationships" xmlns:m="http://schemas.openxmlformats.org/officeDocument/2006/math" xmlns:v="urn:schemas-microsoft-com:vml" xmlns:wp14="http://schemas.microsoft.com/office/word/2010/wordprocessingDrawing" xmlns:wp="http://schemas.openxmlformats.org/drawingml/2006/wordprocessingDrawing" xmlns:w10="urn:schemas-microsoft-com:office:word" xmlns:w="http://schemas.openxmlformats.org/wordprocessingml/2006/main" xmlns:w14="http://schemas.microsoft.com/office/word/2010/wordml" xmlns:w15="http://schemas.microsoft.com/office/word/2012/wordml" xmlns:wpg="http://schemas.microsoft.com/office/word/2010/wordprocessingGroup" xmlns:wpi="http://schemas.microsoft.com/office/word/2010/wordprocessingInk" xmlns:wne="http://schemas.microsoft.com/office/word/2006/wordml" xmlns:wps="http://schemas.microsoft.com/office/word/2010/wordprocessingShape" mc:Ignorable="w14 w15 wp14">
+  <w:abstractNum w:abstractNumId="0">
+    <w:nsid w:val="757275C7"/>
+    <w:multiLevelType w:val="hybridMultilevel"/>
+    <w:tmpl w:val="14A8F3CC"/>
+    <w:lvl w:ilvl="0" w:tplc="7D3C0DA0">
+      <w:start w:val="1"/>
+      <w:numFmt w:val="upperLetter"/>
+      <w:lvlText w:val="%1)"/>
+      <w:lvlJc w:val="left"/>
+      <w:pPr>
+        <w:ind w:left="720" w:hanging="360"/>
+      </w:pPr>
+      <w:rPr>
+        <w:rFonts w:hint="default"/>
+      </w:rPr>
+    </w:lvl>
+    <w:lvl w:ilvl="1" w:tplc="04090019" w:tentative="1">
+      <w:start w:val="1"/>
+      <w:numFmt w:val="lowerLetter"/>
+      <w:lvlText w:val="%2."/>
+      <w:lvlJc w:val="left"/>
+      <w:pPr>
+        <w:ind w:left="1440" w:hanging="360"/>
+      </w:pPr>
+    </w:lvl>
+    <w:lvl w:ilvl="2" w:tplc="0409001B" w:tentative="1">
+      <w:start w:val="1"/>
+      <w:numFmt w:val="lowerRoman"/>
+      <w:lvlText w:val="%3."/>
+      <w:lvlJc w:val="right"/>
+      <w:pPr>
+        <w:ind w:left="2160" w:hanging="180"/>
+      </w:pPr>
+    </w:lvl>
+    <w:lvl w:ilvl="3" w:tplc="0409000F" w:tentative="1">
+      <w:start w:val="1"/>
+      <w:numFmt w:val="decimal"/>
+      <w:lvlText w:val="%4."/>
+      <w:lvlJc w:val="left"/>
+      <w:pPr>
+        <w:ind w:left="2880" w:hanging="360"/>
+      </w:pPr>
+    </w:lvl>
+    <w:lvl w:ilvl="4" w:tplc="04090019" w:tentative="1">
+      <w:start w:val="1"/>
+      <w:numFmt w:val="lowerLetter"/>
+      <w:lvlText w:val="%5."/>
+      <w:lvlJc w:val="left"/>
+      <w:pPr>
+        <w:ind w:left="3600" w:hanging="360"/>
+      </w:pPr>
+    </w:lvl>
+    <w:lvl w:ilvl="5" w:tplc="0409001B" w:tentative="1">
+      <w:start w:val="1"/>
+      <w:numFmt w:val="lowerRoman"/>
+      <w:lvlText w:val="%6."/>
+      <w:lvlJc w:val="right"/>
+      <w:pPr>
+        <w:ind w:left="4320" w:hanging="180"/>
+      </w:pPr>
+    </w:lvl>
+    <w:lvl w:ilvl="6" w:tplc="0409000F" w:tentative="1">
+      <w:start w:val="1"/>
+      <w:numFmt w:val="decimal"/>
+      <w:lvlText w:val="%7."/>
+      <w:lvlJc w:val="left"/>
+      <w:pPr>
+        <w:ind w:left="5040" w:hanging="360"/>
+      </w:pPr>
+    </w:lvl>
+    <w:lvl w:ilvl="7" w:tplc="04090019" w:tentative="1">
+      <w:start w:val="1"/>
+      <w:numFmt w:val="lowerLetter"/>
+      <w:lvlText w:val="%8."/>
+      <w:lvlJc w:val="left"/>
+      <w:pPr>
+        <w:ind w:left="5760" w:hanging="360"/>
+      </w:pPr>
+    </w:lvl>
+    <w:lvl w:ilvl="8" w:tplc="0409001B" w:tentative="1">
+      <w:start w:val="1"/>
+      <w:numFmt w:val="lowerRoman"/>
+      <w:lvlText w:val="%9."/>
+      <w:lvlJc w:val="right"/>
+      <w:pPr>
+        <w:ind w:left="6480" w:hanging="180"/>
+      </w:pPr>
+    </w:lvl>
+  </w:abstractNum>
+  <w:abstractNum w:abstractNumId="1">
+    <w:nsid w:val="7B5A03C5"/>
+    <w:multiLevelType w:val="hybridMultilevel"/>
+    <w:tmpl w:val="88406EE6"/>
+    <w:lvl w:ilvl="0" w:tplc="2806DC6A">
+      <w:start w:val="1"/>
+      <w:numFmt w:val="upperLetter"/>
+      <w:lvlText w:val="%1)"/>
+      <w:lvlJc w:val="left"/>
+      <w:pPr>
+        <w:ind w:left="720" w:hanging="360"/>
+      </w:pPr>
+      <w:rPr>
+        <w:rFonts w:hint="default"/>
+      </w:rPr>
+    </w:lvl>
+    <w:lvl w:ilvl="1" w:tplc="04090019" w:tentative="1">
+      <w:start w:val="1"/>
+      <w:numFmt w:val="lowerLetter"/>
+      <w:lvlText w:val="%2."/>
+      <w:lvlJc w:val="left"/>
+      <w:pPr>
+        <w:ind w:left="1440" w:hanging="360"/>
+      </w:pPr>
+    </w:lvl>
+    <w:lvl w:ilvl="2" w:tplc="0409001B" w:tentative="1">
+      <w:start w:val="1"/>
+      <w:numFmt w:val="lowerRoman"/>
+      <w:lvlText w:val="%3."/>
+      <w:lvlJc w:val="right"/>
+      <w:pPr>
+        <w:ind w:left="2160" w:hanging="180"/>
+      </w:pPr>
+    </w:lvl>
+    <w:lvl w:ilvl="3" w:tplc="0409000F" w:tentative="1">
+      <w:start w:val="1"/>
+      <w:numFmt w:val="decimal"/>
+      <w:lvlText w:val="%4."/>
+      <w:lvlJc w:val="left"/>
+      <w:pPr>
+        <w:ind w:left="2880" w:hanging="360"/>
+      </w:pPr>
+    </w:lvl>
+    <w:lvl w:ilvl="4" w:tplc="04090019" w:tentative="1">
+      <w:start w:val="1"/>
+      <w:numFmt w:val="lowerLetter"/>
+      <w:lvlText w:val="%5."/>
+      <w:lvlJc w:val="left"/>
+      <w:pPr>
+        <w:ind w:left="3600" w:hanging="360"/>
+      </w:pPr>
+    </w:lvl>
+    <w:lvl w:ilvl="5" w:tplc="0409001B" w:tentative="1">
+      <w:start w:val="1"/>
+      <w:numFmt w:val="lowerRoman"/>
+      <w:lvlText w:val="%6."/>
+      <w:lvlJc w:val="right"/>
+      <w:pPr>
+        <w:ind w:left="4320" w:hanging="180"/>
+      </w:pPr>
+    </w:lvl>
+    <w:lvl w:ilvl="6" w:tplc="0409000F" w:tentative="1">
+      <w:start w:val="1"/>
+      <w:numFmt w:val="decimal"/>
+      <w:lvlText w:val="%7."/>
+      <w:lvlJc w:val="left"/>
+      <w:pPr>
+        <w:ind w:left="5040" w:hanging="360"/>
+      </w:pPr>
+    </w:lvl>
+    <w:lvl w:ilvl="7" w:tplc="04090019" w:tentative="1">
+      <w:start w:val="1"/>
+      <w:numFmt w:val="lowerLetter"/>
+      <w:lvlText w:val="%8."/>
+      <w:lvlJc w:val="left"/>
+      <w:pPr>
+        <w:ind w:left="5760" w:hanging="360"/>
+      </w:pPr>
+    </w:lvl>
+    <w:lvl w:ilvl="8" w:tplc="0409001B" w:tentative="1">
+      <w:start w:val="1"/>
+      <w:numFmt w:val="lowerRoman"/>
+      <w:lvlText w:val="%9."/>
+      <w:lvlJc w:val="right"/>
+      <w:pPr>
+        <w:ind w:left="6480" w:hanging="180"/>
+      </w:pPr>
+    </w:lvl>
+  </w:abstractNum>
+  <w:num w:numId="1">
+    <w:abstractNumId w:val="0"/>
+  </w:num>
+  <w:num w:numId="2">
+    <w:abstractNumId w:val="1"/>
+  </w:num>
+</w:numbering>
 </file>
 
 <file path=word/styles.xml><?xml version="1.0" encoding="utf-8"?>
@@ -416,6 +1032,49 @@
     <w:name w:val="Normal"/>
     <w:qFormat/>
   </w:style>
+  <w:style w:type="paragraph" w:styleId="Heading1">
+    <w:name w:val="heading 1"/>
+    <w:basedOn w:val="Normal"/>
+    <w:next w:val="Normal"/>
+    <w:link w:val="Heading1Char"/>
+    <w:uiPriority w:val="9"/>
+    <w:qFormat/>
+    <w:rsid w:val="00C020FB"/>
+    <w:pPr>
+      <w:keepNext/>
+      <w:keepLines/>
+      <w:spacing w:before="240" w:after="0"/>
+      <w:outlineLvl w:val="0"/>
+    </w:pPr>
+    <w:rPr>
+      <w:rFonts w:asciiTheme="majorHAnsi" w:eastAsiaTheme="majorEastAsia" w:hAnsiTheme="majorHAnsi" w:cstheme="majorBidi"/>
+      <w:color w:val="2E74B5" w:themeColor="accent1" w:themeShade="BF"/>
+      <w:sz w:val="32"/>
+      <w:szCs w:val="32"/>
+    </w:rPr>
+  </w:style>
+  <w:style w:type="paragraph" w:styleId="Heading2">
+    <w:name w:val="heading 2"/>
+    <w:basedOn w:val="Normal"/>
+    <w:next w:val="Normal"/>
+    <w:link w:val="Heading2Char"/>
+    <w:uiPriority w:val="9"/>
+    <w:unhideWhenUsed/>
+    <w:qFormat/>
+    <w:rsid w:val="00E83FF4"/>
+    <w:pPr>
+      <w:keepNext/>
+      <w:keepLines/>
+      <w:spacing w:before="40" w:after="0"/>
+      <w:outlineLvl w:val="1"/>
+    </w:pPr>
+    <w:rPr>
+      <w:rFonts w:asciiTheme="majorHAnsi" w:eastAsiaTheme="majorEastAsia" w:hAnsiTheme="majorHAnsi" w:cstheme="majorBidi"/>
+      <w:color w:val="2E74B5" w:themeColor="accent1" w:themeShade="BF"/>
+      <w:sz w:val="26"/>
+      <w:szCs w:val="26"/>
+    </w:rPr>
+  </w:style>
   <w:style w:type="character" w:default="1" w:styleId="DefaultParagraphFont">
     <w:name w:val="Default Paragraph Font"/>
     <w:uiPriority w:val="1"/>
@@ -475,6 +1134,43 @@
       <w:kern w:val="28"/>
       <w:sz w:val="56"/>
       <w:szCs w:val="56"/>
+    </w:rPr>
+  </w:style>
+  <w:style w:type="paragraph" w:styleId="ListParagraph">
+    <w:name w:val="List Paragraph"/>
+    <w:basedOn w:val="Normal"/>
+    <w:uiPriority w:val="34"/>
+    <w:qFormat/>
+    <w:rsid w:val="00C020FB"/>
+    <w:pPr>
+      <w:ind w:left="720"/>
+      <w:contextualSpacing/>
+    </w:pPr>
+  </w:style>
+  <w:style w:type="character" w:customStyle="1" w:styleId="Heading1Char">
+    <w:name w:val="Heading 1 Char"/>
+    <w:basedOn w:val="DefaultParagraphFont"/>
+    <w:link w:val="Heading1"/>
+    <w:uiPriority w:val="9"/>
+    <w:rsid w:val="00C020FB"/>
+    <w:rPr>
+      <w:rFonts w:asciiTheme="majorHAnsi" w:eastAsiaTheme="majorEastAsia" w:hAnsiTheme="majorHAnsi" w:cstheme="majorBidi"/>
+      <w:color w:val="2E74B5" w:themeColor="accent1" w:themeShade="BF"/>
+      <w:sz w:val="32"/>
+      <w:szCs w:val="32"/>
+    </w:rPr>
+  </w:style>
+  <w:style w:type="character" w:customStyle="1" w:styleId="Heading2Char">
+    <w:name w:val="Heading 2 Char"/>
+    <w:basedOn w:val="DefaultParagraphFont"/>
+    <w:link w:val="Heading2"/>
+    <w:uiPriority w:val="9"/>
+    <w:rsid w:val="00E83FF4"/>
+    <w:rPr>
+      <w:rFonts w:asciiTheme="majorHAnsi" w:eastAsiaTheme="majorEastAsia" w:hAnsiTheme="majorHAnsi" w:cstheme="majorBidi"/>
+      <w:color w:val="2E74B5" w:themeColor="accent1" w:themeShade="BF"/>
+      <w:sz w:val="26"/>
+      <w:szCs w:val="26"/>
     </w:rPr>
   </w:style>
 </w:styles>

</xml_diff>